<commit_message>
Finished felix the ferret
</commit_message>
<xml_diff>
--- a/Ferretboi.docx
+++ b/Ferretboi.docx
@@ -52,6 +52,7 @@
         <w:rPr>
           <w:sz w:val="24"/>
           <w:szCs w:val="24"/>
+          <w:highlight w:val="yellow"/>
         </w:rPr>
         <w:t xml:space="preserve">A </w:t>
       </w:r>
@@ -59,13 +60,30 @@
         <w:rPr>
           <w:sz w:val="24"/>
           <w:szCs w:val="24"/>
-        </w:rPr>
-        <w:t>ferret is sitting in an enclosure in a pet store. He gets excited as an employee passes by his cage and tells him goodnight</w:t>
-      </w:r>
-      <w:r>
-        <w:rPr>
-          <w:sz w:val="24"/>
-          <w:szCs w:val="24"/>
+          <w:highlight w:val="yellow"/>
+        </w:rPr>
+        <w:t>ferret is sitting in an enclosure in a pet store.</w:t>
+      </w:r>
+      <w:r>
+        <w:rPr>
+          <w:sz w:val="24"/>
+          <w:szCs w:val="24"/>
+        </w:rPr>
+        <w:t xml:space="preserve"> </w:t>
+      </w:r>
+      <w:r>
+        <w:rPr>
+          <w:sz w:val="24"/>
+          <w:szCs w:val="24"/>
+          <w:highlight w:val="yellow"/>
+        </w:rPr>
+        <w:t>He gets excited as an employee passes by his cage and tells him goodnight</w:t>
+      </w:r>
+      <w:r>
+        <w:rPr>
+          <w:sz w:val="24"/>
+          <w:szCs w:val="24"/>
+          <w:highlight w:val="yellow"/>
         </w:rPr>
         <w:t xml:space="preserve"> while patting the top of his cage</w:t>
       </w:r>
@@ -73,15 +91,9 @@
         <w:rPr>
           <w:sz w:val="24"/>
           <w:szCs w:val="24"/>
-        </w:rPr>
-        <w:t xml:space="preserve">. He looks down the aisle as the lights dim down and the last employee leaves and locks the doors. </w:t>
-      </w:r>
-      <w:r>
-        <w:rPr>
-          <w:sz w:val="24"/>
-          <w:szCs w:val="24"/>
-        </w:rPr>
-        <w:t>He jumps up onto his little house and reaches his paw to the lock. His sharp fingernail comes out and he begins to pick the lock.</w:t>
+          <w:highlight w:val="yellow"/>
+        </w:rPr>
+        <w:t>.</w:t>
       </w:r>
       <w:r>
         <w:rPr>
@@ -94,8 +106,55 @@
         <w:rPr>
           <w:sz w:val="24"/>
           <w:szCs w:val="24"/>
-        </w:rPr>
-        <w:t xml:space="preserve">Once the lock clicks, he slides his way out of the door. He instantly runs to the dog toys and begins to bounce around on one of the balls. </w:t>
+          <w:highlight w:val="yellow"/>
+        </w:rPr>
+        <w:t>He looks down the aisle as the lights dim down and the last employee leaves and locks the doors.</w:t>
+      </w:r>
+      <w:r>
+        <w:rPr>
+          <w:sz w:val="24"/>
+          <w:szCs w:val="24"/>
+        </w:rPr>
+        <w:t xml:space="preserve"> </w:t>
+      </w:r>
+      <w:r>
+        <w:rPr>
+          <w:sz w:val="24"/>
+          <w:szCs w:val="24"/>
+          <w:highlight w:val="yellow"/>
+        </w:rPr>
+        <w:t xml:space="preserve">He jumps up onto his little house and reaches his paw to the lock. His sharp fingernail comes out and he begins to </w:t>
+      </w:r>
+      <w:r>
+        <w:rPr>
+          <w:sz w:val="24"/>
+          <w:szCs w:val="24"/>
+          <w:highlight w:val="yellow"/>
+        </w:rPr>
+        <w:t>pick the lock.</w:t>
+      </w:r>
+      <w:r>
+        <w:rPr>
+          <w:sz w:val="24"/>
+          <w:szCs w:val="24"/>
+          <w:highlight w:val="yellow"/>
+        </w:rPr>
+        <w:t xml:space="preserve"> </w:t>
+      </w:r>
+      <w:r>
+        <w:rPr>
+          <w:sz w:val="24"/>
+          <w:szCs w:val="24"/>
+          <w:highlight w:val="yellow"/>
+        </w:rPr>
+        <w:t>Once the lock clicks, he slides his way out of the door. He instantly runs to the dog toys and begins to bounce around on one of the balls.</w:t>
+      </w:r>
+      <w:r>
+        <w:rPr>
+          <w:sz w:val="24"/>
+          <w:szCs w:val="24"/>
+        </w:rPr>
+        <w:t xml:space="preserve"> </w:t>
       </w:r>
     </w:p>
     <w:p>
@@ -110,6 +169,7 @@
         <w:rPr>
           <w:sz w:val="24"/>
           <w:szCs w:val="24"/>
+          <w:highlight w:val="yellow"/>
         </w:rPr>
         <w:t>He walks on</w:t>
       </w:r>
@@ -117,6 +177,7 @@
         <w:rPr>
           <w:sz w:val="24"/>
           <w:szCs w:val="24"/>
+          <w:highlight w:val="yellow"/>
         </w:rPr>
         <w:t xml:space="preserve"> top</w:t>
       </w:r>
@@ -124,15 +185,15 @@
         <w:rPr>
           <w:sz w:val="24"/>
           <w:szCs w:val="24"/>
+          <w:highlight w:val="yellow"/>
         </w:rPr>
         <w:t xml:space="preserve"> of</w:t>
       </w:r>
-      <w:bookmarkStart w:id="0" w:name="_GoBack"/>
-      <w:bookmarkEnd w:id="0"/>
-      <w:r>
-        <w:rPr>
-          <w:sz w:val="24"/>
-          <w:szCs w:val="24"/>
+      <w:r>
+        <w:rPr>
+          <w:sz w:val="24"/>
+          <w:szCs w:val="24"/>
+          <w:highlight w:val="yellow"/>
         </w:rPr>
         <w:t xml:space="preserve"> his ball and guides it</w:t>
       </w:r>
@@ -140,13 +201,23 @@
         <w:rPr>
           <w:sz w:val="24"/>
           <w:szCs w:val="24"/>
-        </w:rPr>
-        <w:t xml:space="preserve"> over to the guinea pigs’ enclosure. He waves </w:t>
-      </w:r>
-      <w:r>
-        <w:rPr>
-          <w:sz w:val="24"/>
-          <w:szCs w:val="24"/>
+          <w:highlight w:val="yellow"/>
+        </w:rPr>
+        <w:t xml:space="preserve"> over to the guinea pigs’ enclosure</w:t>
+      </w:r>
+      <w:r>
+        <w:rPr>
+          <w:sz w:val="24"/>
+          <w:szCs w:val="24"/>
+          <w:highlight w:val="yellow"/>
+        </w:rPr>
+        <w:t xml:space="preserve">. He waves </w:t>
+      </w:r>
+      <w:r>
+        <w:rPr>
+          <w:sz w:val="24"/>
+          <w:szCs w:val="24"/>
+          <w:highlight w:val="yellow"/>
         </w:rPr>
         <w:t xml:space="preserve">while wobbling on the ball </w:t>
       </w:r>
@@ -154,6 +225,7 @@
         <w:rPr>
           <w:sz w:val="24"/>
           <w:szCs w:val="24"/>
+          <w:highlight w:val="yellow"/>
         </w:rPr>
         <w:t xml:space="preserve">and says “Goodnight, </w:t>
       </w:r>
@@ -161,6 +233,7 @@
         <w:rPr>
           <w:sz w:val="24"/>
           <w:szCs w:val="24"/>
+          <w:highlight w:val="yellow"/>
         </w:rPr>
         <w:t>fat ferret</w:t>
       </w:r>
@@ -168,6 +241,7 @@
         <w:rPr>
           <w:sz w:val="24"/>
           <w:szCs w:val="24"/>
+          <w:highlight w:val="yellow"/>
         </w:rPr>
         <w:t>.” To this fat orange and white guinea pig.</w:t>
       </w:r>
@@ -175,6 +249,7 @@
         <w:rPr>
           <w:sz w:val="24"/>
           <w:szCs w:val="24"/>
+          <w:highlight w:val="yellow"/>
         </w:rPr>
         <w:t xml:space="preserve"> He jumps off his ball and climbs up the cages to the hamsters. He</w:t>
       </w:r>
@@ -182,6 +257,7 @@
         <w:rPr>
           <w:sz w:val="24"/>
           <w:szCs w:val="24"/>
+          <w:highlight w:val="yellow"/>
         </w:rPr>
         <w:t xml:space="preserve"> says “Goodnight, </w:t>
       </w:r>
@@ -189,6 +265,7 @@
         <w:rPr>
           <w:sz w:val="24"/>
           <w:szCs w:val="24"/>
+          <w:highlight w:val="yellow"/>
         </w:rPr>
         <w:t>tiny ferret</w:t>
       </w:r>
@@ -196,6 +273,7 @@
         <w:rPr>
           <w:sz w:val="24"/>
           <w:szCs w:val="24"/>
+          <w:highlight w:val="yellow"/>
         </w:rPr>
         <w:t xml:space="preserve">.” </w:t>
       </w:r>
@@ -203,6 +281,7 @@
         <w:rPr>
           <w:sz w:val="24"/>
           <w:szCs w:val="24"/>
+          <w:highlight w:val="yellow"/>
         </w:rPr>
         <w:t xml:space="preserve"> and the hamster squeaks and turns around to look at the ferret</w:t>
       </w:r>
@@ -210,6 +289,7 @@
         <w:rPr>
           <w:sz w:val="24"/>
           <w:szCs w:val="24"/>
+          <w:highlight w:val="yellow"/>
         </w:rPr>
         <w:t xml:space="preserve"> while eating some food.</w:t>
       </w:r>
@@ -220,12 +300,14 @@
         <w:rPr>
           <w:sz w:val="24"/>
           <w:szCs w:val="24"/>
+          <w:highlight w:val="yellow"/>
         </w:rPr>
       </w:pPr>
       <w:r>
         <w:rPr>
           <w:sz w:val="24"/>
           <w:szCs w:val="24"/>
+          <w:highlight w:val="yellow"/>
         </w:rPr>
         <w:t xml:space="preserve">He bounces over to the cat enclosures, and waves to this cat who is licking his butt. The ferret is about to say goodnight, but </w:t>
       </w:r>
@@ -233,6 +315,7 @@
         <w:rPr>
           <w:sz w:val="24"/>
           <w:szCs w:val="24"/>
+          <w:highlight w:val="yellow"/>
         </w:rPr>
         <w:t>h</w:t>
       </w:r>
@@ -240,6 +323,7 @@
         <w:rPr>
           <w:sz w:val="24"/>
           <w:szCs w:val="24"/>
+          <w:highlight w:val="yellow"/>
         </w:rPr>
         <w:t xml:space="preserve">e decides to not disturb </w:t>
       </w:r>
@@ -247,6 +331,7 @@
         <w:rPr>
           <w:sz w:val="24"/>
           <w:szCs w:val="24"/>
+          <w:highlight w:val="yellow"/>
         </w:rPr>
         <w:t>the cat’s grooming process</w:t>
       </w:r>
@@ -254,6 +339,7 @@
         <w:rPr>
           <w:sz w:val="24"/>
           <w:szCs w:val="24"/>
+          <w:highlight w:val="yellow"/>
         </w:rPr>
         <w:t xml:space="preserve">. </w:t>
       </w:r>
@@ -261,13 +347,23 @@
         <w:rPr>
           <w:sz w:val="24"/>
           <w:szCs w:val="24"/>
-        </w:rPr>
-        <w:t>He then runs over to the bird enclosure. He jumps up and shouts “Goodnight</w:t>
-      </w:r>
-      <w:r>
-        <w:rPr>
-          <w:sz w:val="24"/>
-          <w:szCs w:val="24"/>
+          <w:highlight w:val="yellow"/>
+        </w:rPr>
+        <w:t xml:space="preserve">He then runs over to the bird </w:t>
+      </w:r>
+      <w:r>
+        <w:rPr>
+          <w:sz w:val="24"/>
+          <w:szCs w:val="24"/>
+          <w:highlight w:val="yellow"/>
+        </w:rPr>
+        <w:t>enclosure. He jumps up and shouts “Goodnight</w:t>
+      </w:r>
+      <w:r>
+        <w:rPr>
+          <w:sz w:val="24"/>
+          <w:szCs w:val="24"/>
+          <w:highlight w:val="yellow"/>
         </w:rPr>
         <w:t xml:space="preserve"> flying ferrets</w:t>
       </w:r>
@@ -275,13 +371,23 @@
         <w:rPr>
           <w:sz w:val="24"/>
           <w:szCs w:val="24"/>
-        </w:rPr>
-        <w:t xml:space="preserve">!” This startles the birds and they all </w:t>
-      </w:r>
-      <w:r>
-        <w:rPr>
-          <w:sz w:val="24"/>
-          <w:szCs w:val="24"/>
+          <w:highlight w:val="yellow"/>
+        </w:rPr>
+        <w:t xml:space="preserve">!” This startles </w:t>
+      </w:r>
+      <w:r>
+        <w:rPr>
+          <w:sz w:val="24"/>
+          <w:szCs w:val="24"/>
+          <w:highlight w:val="yellow"/>
+        </w:rPr>
+        <w:t xml:space="preserve">the birds and they all </w:t>
+      </w:r>
+      <w:r>
+        <w:rPr>
+          <w:sz w:val="24"/>
+          <w:szCs w:val="24"/>
+          <w:highlight w:val="yellow"/>
         </w:rPr>
         <w:t>puff up and squawk.</w:t>
       </w:r>
@@ -298,6 +404,7 @@
         <w:rPr>
           <w:sz w:val="24"/>
           <w:szCs w:val="24"/>
+          <w:highlight w:val="yellow"/>
         </w:rPr>
         <w:t>He th</w:t>
       </w:r>
@@ -305,6 +412,7 @@
         <w:rPr>
           <w:sz w:val="24"/>
           <w:szCs w:val="24"/>
+          <w:highlight w:val="yellow"/>
         </w:rPr>
         <w:t xml:space="preserve">en runs back to play on the ball some more, and it slips out from under him and rolls away. A sound of glass shattering is heard, and he stands there awkwardly before running off again. He looks into a fish tank where he sees a gold fish with big bulgy eyes. He squishes his face against the glass and </w:t>
       </w:r>
@@ -312,6 +420,7 @@
         <w:rPr>
           <w:sz w:val="24"/>
           <w:szCs w:val="24"/>
+          <w:highlight w:val="yellow"/>
         </w:rPr>
         <w:t>says,</w:t>
       </w:r>
@@ -319,6 +428,7 @@
         <w:rPr>
           <w:sz w:val="24"/>
           <w:szCs w:val="24"/>
+          <w:highlight w:val="yellow"/>
         </w:rPr>
         <w:t xml:space="preserve"> </w:t>
       </w:r>
@@ -326,6 +436,7 @@
         <w:rPr>
           <w:sz w:val="24"/>
           <w:szCs w:val="24"/>
+          <w:highlight w:val="yellow"/>
         </w:rPr>
         <w:t>“Goodnight floaty ferret.”</w:t>
       </w:r>
@@ -349,13 +460,23 @@
         <w:rPr>
           <w:sz w:val="24"/>
           <w:szCs w:val="24"/>
-        </w:rPr>
-        <w:t xml:space="preserve">He then runs over to reptile enclosures. He pops up and </w:t>
-      </w:r>
-      <w:r>
-        <w:rPr>
-          <w:sz w:val="24"/>
-          <w:szCs w:val="24"/>
+          <w:highlight w:val="yellow"/>
+        </w:rPr>
+        <w:t xml:space="preserve">He </w:t>
+      </w:r>
+      <w:r>
+        <w:rPr>
+          <w:sz w:val="24"/>
+          <w:szCs w:val="24"/>
+          <w:highlight w:val="yellow"/>
+        </w:rPr>
+        <w:t xml:space="preserve">then runs over to reptile enclosures. He pops up and </w:t>
+      </w:r>
+      <w:r>
+        <w:rPr>
+          <w:sz w:val="24"/>
+          <w:szCs w:val="24"/>
+          <w:highlight w:val="yellow"/>
         </w:rPr>
         <w:t>says,</w:t>
       </w:r>
@@ -363,6 +484,7 @@
         <w:rPr>
           <w:sz w:val="24"/>
           <w:szCs w:val="24"/>
+          <w:highlight w:val="yellow"/>
         </w:rPr>
         <w:t xml:space="preserve"> </w:t>
       </w:r>
@@ -370,6 +492,7 @@
         <w:rPr>
           <w:sz w:val="24"/>
           <w:szCs w:val="24"/>
+          <w:highlight w:val="yellow"/>
         </w:rPr>
         <w:t>“Goodnight green ferret.”</w:t>
       </w:r>
@@ -377,6 +500,7 @@
         <w:rPr>
           <w:sz w:val="24"/>
           <w:szCs w:val="24"/>
+          <w:highlight w:val="yellow"/>
         </w:rPr>
         <w:t xml:space="preserve"> to a chameleon</w:t>
       </w:r>
@@ -384,6 +508,7 @@
         <w:rPr>
           <w:sz w:val="24"/>
           <w:szCs w:val="24"/>
+          <w:highlight w:val="yellow"/>
         </w:rPr>
         <w:t xml:space="preserve"> who rolls his eyes around. He says</w:t>
       </w:r>
@@ -391,6 +516,7 @@
         <w:rPr>
           <w:sz w:val="24"/>
           <w:szCs w:val="24"/>
+          <w:highlight w:val="yellow"/>
         </w:rPr>
         <w:t xml:space="preserve"> “Goodnight, pokey ferret.”</w:t>
       </w:r>
@@ -398,6 +524,7 @@
         <w:rPr>
           <w:sz w:val="24"/>
           <w:szCs w:val="24"/>
+          <w:highlight w:val="yellow"/>
         </w:rPr>
         <w:t xml:space="preserve"> to a</w:t>
       </w:r>
@@ -405,6 +532,7 @@
         <w:rPr>
           <w:sz w:val="24"/>
           <w:szCs w:val="24"/>
+          <w:highlight w:val="yellow"/>
         </w:rPr>
         <w:t xml:space="preserve"> bearded dragon</w:t>
       </w:r>
@@ -412,6 +540,7 @@
         <w:rPr>
           <w:sz w:val="24"/>
           <w:szCs w:val="24"/>
+          <w:highlight w:val="yellow"/>
         </w:rPr>
         <w:t xml:space="preserve"> who pays him no mind. T</w:t>
       </w:r>
@@ -419,6 +548,7 @@
         <w:rPr>
           <w:sz w:val="24"/>
           <w:szCs w:val="24"/>
+          <w:highlight w:val="yellow"/>
         </w:rPr>
         <w:t xml:space="preserve">hen he </w:t>
       </w:r>
@@ -426,6 +556,7 @@
         <w:rPr>
           <w:sz w:val="24"/>
           <w:szCs w:val="24"/>
+          <w:highlight w:val="yellow"/>
         </w:rPr>
         <w:t>says,</w:t>
       </w:r>
@@ -433,6 +564,7 @@
         <w:rPr>
           <w:sz w:val="24"/>
           <w:szCs w:val="24"/>
+          <w:highlight w:val="yellow"/>
         </w:rPr>
         <w:t xml:space="preserve"> </w:t>
       </w:r>
@@ -440,6 +572,7 @@
         <w:rPr>
           <w:sz w:val="24"/>
           <w:szCs w:val="24"/>
+          <w:highlight w:val="yellow"/>
         </w:rPr>
         <w:t xml:space="preserve">“Goodnight long ferret.” </w:t>
       </w:r>
@@ -447,6 +580,7 @@
         <w:rPr>
           <w:sz w:val="24"/>
           <w:szCs w:val="24"/>
+          <w:highlight w:val="yellow"/>
         </w:rPr>
         <w:t xml:space="preserve">to a ball </w:t>
       </w:r>
@@ -454,8 +588,16 @@
         <w:rPr>
           <w:sz w:val="24"/>
           <w:szCs w:val="24"/>
-        </w:rPr>
-        <w:t xml:space="preserve">python who just flicks his tongue. </w:t>
+          <w:highlight w:val="yellow"/>
+        </w:rPr>
+        <w:t>python who just flicks his tongue.</w:t>
+      </w:r>
+      <w:r>
+        <w:rPr>
+          <w:sz w:val="24"/>
+          <w:szCs w:val="24"/>
+        </w:rPr>
+        <w:t xml:space="preserve"> </w:t>
       </w:r>
     </w:p>
     <w:p>
@@ -470,15 +612,50 @@
         <w:rPr>
           <w:sz w:val="24"/>
           <w:szCs w:val="24"/>
-        </w:rPr>
-        <w:t>He bounces away to play</w:t>
-      </w:r>
-      <w:r>
-        <w:rPr>
-          <w:sz w:val="24"/>
-          <w:szCs w:val="24"/>
-        </w:rPr>
-        <w:t xml:space="preserve"> with a new ball for a while before letting out a big yawn. He looks at his enclosure and back to his ball before pawing it a few more times. He bounces back to his cage and slips back into it. He yawns once more and curls up in his substrate. He pulls some of it over himself like a blanket, and he nuzzles into sleep. </w:t>
+          <w:highlight w:val="yellow"/>
+        </w:rPr>
+        <w:t xml:space="preserve">He </w:t>
+      </w:r>
+      <w:r>
+        <w:rPr>
+          <w:sz w:val="24"/>
+          <w:szCs w:val="24"/>
+          <w:highlight w:val="yellow"/>
+        </w:rPr>
+        <w:t>bounces away to play</w:t>
+      </w:r>
+      <w:r>
+        <w:rPr>
+          <w:sz w:val="24"/>
+          <w:szCs w:val="24"/>
+          <w:highlight w:val="yellow"/>
+        </w:rPr>
+        <w:t xml:space="preserve"> with a new ball for a while before letting out a big yawn. He looks at his enclosure </w:t>
+      </w:r>
+      <w:r>
+        <w:rPr>
+          <w:sz w:val="24"/>
+          <w:szCs w:val="24"/>
+          <w:highlight w:val="yellow"/>
+        </w:rPr>
+        <w:t xml:space="preserve">and back to his ball before pawing it a few more times. </w:t>
+      </w:r>
+      <w:bookmarkStart w:id="0" w:name="_GoBack"/>
+      <w:bookmarkEnd w:id="0"/>
+      <w:r>
+        <w:rPr>
+          <w:sz w:val="24"/>
+          <w:szCs w:val="24"/>
+          <w:highlight w:val="yellow"/>
+        </w:rPr>
+        <w:t>He bounces back to his cage and slips back into it. He yawns once more and curls up in his substrate. He pulls some of it over himself like a blanket, and he nuzzles into sleep.</w:t>
+      </w:r>
+      <w:r>
+        <w:rPr>
+          <w:sz w:val="24"/>
+          <w:szCs w:val="24"/>
+        </w:rPr>
+        <w:t xml:space="preserve"> </w:t>
       </w:r>
     </w:p>
     <w:p>

</xml_diff>